<commit_message>
[Workflows][US_ND] MOTION to STIPULATION copy change (Recidiviz/recidiviz-dashboards#6523)
* MOTION to STIPULATION copy change

* update docx template

---------

Co-authored-by: Daniel McLaughlin <danielm@recidiviz.org>
GitOrigin-RevId: edaea7c27c08f9ccc757cc0ade5ed6eda8104d86
</commit_message>
<xml_diff>
--- a/apps/staff/server/assets/workflowsTemplates/US_ND/early_termination_template.docx
+++ b/apps/staff/server/assets/workflowsTemplates/US_ND/early_termination_template.docx
@@ -98,23 +98,7 @@
           <w:sz w:val="22"/>
           <w:szCs w:val="22"/>
         </w:rPr>
-        <w:t>{</w:t>
-      </w:r>
-      <w:proofErr w:type="spellStart"/>
-      <w:r>
-        <w:rPr>
-          <w:sz w:val="22"/>
-          <w:szCs w:val="22"/>
-        </w:rPr>
-        <w:t>judgeName</w:t>
-      </w:r>
-      <w:proofErr w:type="spellEnd"/>
-      <w:r>
-        <w:rPr>
-          <w:sz w:val="22"/>
-          <w:szCs w:val="22"/>
-        </w:rPr>
-        <w:t>}</w:t>
+        <w:t>{judgeName}</w:t>
       </w:r>
       <w:r>
         <w:rPr>
@@ -145,23 +129,7 @@
           <w:sz w:val="22"/>
           <w:szCs w:val="22"/>
         </w:rPr>
-        <w:t>{</w:t>
-      </w:r>
-      <w:proofErr w:type="spellStart"/>
-      <w:r>
-        <w:rPr>
-          <w:sz w:val="22"/>
-          <w:szCs w:val="22"/>
-        </w:rPr>
-        <w:t>sentenceLengthMonths</w:t>
-      </w:r>
-      <w:proofErr w:type="spellEnd"/>
-      <w:r>
-        <w:rPr>
-          <w:sz w:val="22"/>
-          <w:szCs w:val="22"/>
-        </w:rPr>
-        <w:t xml:space="preserve">} </w:t>
+        <w:t xml:space="preserve">{sentenceLengthMonths} </w:t>
       </w:r>
       <w:r>
         <w:rPr>
@@ -209,25 +177,7 @@
           <w:sz w:val="22"/>
           <w:szCs w:val="22"/>
         </w:rPr>
-        <w:t>{</w:t>
-      </w:r>
-      <w:proofErr w:type="spellStart"/>
-      <w:r>
-        <w:rPr>
-          <w:spacing w:val="-2"/>
-          <w:sz w:val="22"/>
-          <w:szCs w:val="22"/>
-        </w:rPr>
-        <w:t>supervisionStartDate</w:t>
-      </w:r>
-      <w:proofErr w:type="spellEnd"/>
-      <w:r>
-        <w:rPr>
-          <w:spacing w:val="-2"/>
-          <w:sz w:val="22"/>
-          <w:szCs w:val="22"/>
-        </w:rPr>
-        <w:t xml:space="preserve">} </w:t>
+        <w:t xml:space="preserve">{supervisionStartDate} </w:t>
       </w:r>
       <w:r>
         <w:rPr>
@@ -251,25 +201,7 @@
           <w:sz w:val="22"/>
           <w:szCs w:val="22"/>
         </w:rPr>
-        <w:t xml:space="preserve"> {</w:t>
-      </w:r>
-      <w:proofErr w:type="spellStart"/>
-      <w:r>
-        <w:rPr>
-          <w:spacing w:val="-2"/>
-          <w:sz w:val="22"/>
-          <w:szCs w:val="22"/>
-        </w:rPr>
-        <w:t>crimeNames</w:t>
-      </w:r>
-      <w:proofErr w:type="spellEnd"/>
-      <w:r>
-        <w:rPr>
-          <w:spacing w:val="-2"/>
-          <w:sz w:val="22"/>
-          <w:szCs w:val="22"/>
-        </w:rPr>
-        <w:t>}</w:t>
+        <w:t xml:space="preserve"> {crimeNames}</w:t>
       </w:r>
       <w:r>
         <w:rPr>
@@ -313,25 +245,7 @@
           <w:sz w:val="22"/>
           <w:szCs w:val="22"/>
         </w:rPr>
-        <w:t>{</w:t>
-      </w:r>
-      <w:proofErr w:type="spellStart"/>
-      <w:r>
-        <w:rPr>
-          <w:spacing w:val="-2"/>
-          <w:sz w:val="22"/>
-          <w:szCs w:val="22"/>
-        </w:rPr>
-        <w:t>finesAndFees</w:t>
-      </w:r>
-      <w:proofErr w:type="spellEnd"/>
-      <w:r>
-        <w:rPr>
-          <w:spacing w:val="-2"/>
-          <w:sz w:val="22"/>
-          <w:szCs w:val="22"/>
-        </w:rPr>
-        <w:t>}</w:t>
+        <w:t>{finesAndFees}</w:t>
       </w:r>
       <w:r>
         <w:rPr>
@@ -421,21 +335,12 @@
         </w:rPr>
         <w:t xml:space="preserve"> {</w:t>
       </w:r>
-      <w:proofErr w:type="spellStart"/>
-      <w:r>
-        <w:rPr>
-          <w:sz w:val="22"/>
-          <w:szCs w:val="22"/>
-        </w:rPr>
-        <w:t>probationExpirationDate</w:t>
-      </w:r>
-      <w:proofErr w:type="spellEnd"/>
-      <w:r>
-        <w:rPr>
-          <w:sz w:val="22"/>
-          <w:szCs w:val="22"/>
-        </w:rPr>
-        <w:t>}</w:t>
+      <w:r>
+        <w:rPr>
+          <w:sz w:val="22"/>
+          <w:szCs w:val="22"/>
+        </w:rPr>
+        <w:t>probationExpirationDate}</w:t>
       </w:r>
       <w:r>
         <w:rPr>
@@ -874,23 +779,7 @@
           <w:sz w:val="22"/>
           <w:szCs w:val="22"/>
         </w:rPr>
-        <w:t>{</w:t>
-      </w:r>
-      <w:proofErr w:type="spellStart"/>
-      <w:r>
-        <w:rPr>
-          <w:sz w:val="22"/>
-          <w:szCs w:val="22"/>
-        </w:rPr>
-        <w:t>probationOfficerFullName</w:t>
-      </w:r>
-      <w:proofErr w:type="spellEnd"/>
-      <w:r>
-        <w:rPr>
-          <w:sz w:val="22"/>
-          <w:szCs w:val="22"/>
-        </w:rPr>
-        <w:t xml:space="preserve">} </w:t>
+        <w:t xml:space="preserve">{probationOfficerFullName} </w:t>
       </w:r>
       <w:r>
         <w:rPr>
@@ -1347,21 +1236,12 @@
         </w:rPr>
         <w:t>{</w:t>
       </w:r>
-      <w:proofErr w:type="spellStart"/>
-      <w:r>
-        <w:rPr>
-          <w:sz w:val="22"/>
-          <w:szCs w:val="22"/>
-        </w:rPr>
-        <w:t>probationOfficerFullName</w:t>
-      </w:r>
-      <w:proofErr w:type="spellEnd"/>
-      <w:r>
-        <w:rPr>
-          <w:sz w:val="22"/>
-          <w:szCs w:val="22"/>
-        </w:rPr>
-        <w:t>}</w:t>
+      <w:r>
+        <w:rPr>
+          <w:sz w:val="22"/>
+          <w:szCs w:val="22"/>
+        </w:rPr>
+        <w:t>probationOfficerFullName}</w:t>
       </w:r>
     </w:p>
     <w:p>
@@ -1543,21 +1423,12 @@
         </w:rPr>
         <w:t>{</w:t>
       </w:r>
-      <w:proofErr w:type="spellStart"/>
-      <w:r>
-        <w:rPr>
-          <w:sz w:val="22"/>
-          <w:szCs w:val="22"/>
-        </w:rPr>
-        <w:t>statesAttorneyName</w:t>
-      </w:r>
-      <w:proofErr w:type="spellEnd"/>
-      <w:r>
-        <w:rPr>
-          <w:sz w:val="22"/>
-          <w:szCs w:val="22"/>
-        </w:rPr>
-        <w:t>}</w:t>
+      <w:r>
+        <w:rPr>
+          <w:sz w:val="22"/>
+          <w:szCs w:val="22"/>
+        </w:rPr>
+        <w:t>statesAttorneyName}</w:t>
       </w:r>
     </w:p>
     <w:p>
@@ -1611,86 +1482,43 @@
           <w:sz w:val="22"/>
           <w:szCs w:val="22"/>
         </w:rPr>
-        <w:t>{</w:t>
-      </w:r>
-      <w:proofErr w:type="spellStart"/>
-      <w:r>
-        <w:rPr>
-          <w:sz w:val="22"/>
-          <w:szCs w:val="22"/>
-        </w:rPr>
-        <w:t>statesAttorneyMailingAddress</w:t>
-      </w:r>
-      <w:proofErr w:type="spellEnd"/>
-      <w:r>
-        <w:rPr>
-          <w:sz w:val="22"/>
-          <w:szCs w:val="22"/>
-        </w:rPr>
-        <w:t>}</w:t>
-      </w:r>
-    </w:p>
-    <w:p>
-      <w:pPr>
-        <w:rPr>
-          <w:sz w:val="22"/>
-          <w:szCs w:val="22"/>
-        </w:rPr>
-      </w:pPr>
-      <w:r>
-        <w:rPr>
-          <w:sz w:val="22"/>
-          <w:szCs w:val="22"/>
-        </w:rPr>
-        <w:t>{</w:t>
-      </w:r>
-      <w:proofErr w:type="spellStart"/>
-      <w:r>
-        <w:rPr>
-          <w:sz w:val="22"/>
-          <w:szCs w:val="22"/>
-        </w:rPr>
-        <w:t>statesAttorneyPhoneNumber</w:t>
-      </w:r>
-      <w:proofErr w:type="spellEnd"/>
-      <w:r>
-        <w:rPr>
-          <w:sz w:val="22"/>
-          <w:szCs w:val="22"/>
-        </w:rPr>
-        <w:t>}</w:t>
-      </w:r>
-    </w:p>
-    <w:p>
-      <w:r>
-        <w:rPr>
-          <w:sz w:val="22"/>
-          <w:szCs w:val="22"/>
-        </w:rPr>
-        <w:t>{</w:t>
-      </w:r>
-      <w:proofErr w:type="spellStart"/>
-      <w:r>
-        <w:rPr>
-          <w:sz w:val="22"/>
-          <w:szCs w:val="22"/>
-        </w:rPr>
-        <w:t>statesAttorneyEmailAddress</w:t>
-      </w:r>
-      <w:proofErr w:type="spellEnd"/>
-      <w:r>
-        <w:rPr>
-          <w:sz w:val="22"/>
-          <w:szCs w:val="22"/>
-        </w:rPr>
-        <w:t>}</w:t>
+        <w:t>{statesAttorneyMailingAddress}</w:t>
+      </w:r>
+    </w:p>
+    <w:p>
+      <w:pPr>
+        <w:rPr>
+          <w:sz w:val="22"/>
+          <w:szCs w:val="22"/>
+        </w:rPr>
+      </w:pPr>
+      <w:r>
+        <w:rPr>
+          <w:sz w:val="22"/>
+          <w:szCs w:val="22"/>
+        </w:rPr>
+        <w:t>{statesAttorneyPhoneNumber}</w:t>
+      </w:r>
+    </w:p>
+    <w:p>
+      <w:r>
+        <w:rPr>
+          <w:sz w:val="22"/>
+          <w:szCs w:val="22"/>
+        </w:rPr>
+        <w:lastRenderedPageBreak/>
+        <w:t>{statesAttorneyEmailAddress}</w:t>
       </w:r>
     </w:p>
     <w:p>
       <w:pPr>
         <w:sectPr>
-          <w:headerReference w:type="default" r:id="rId7"/>
-          <w:headerReference w:type="first" r:id="rId8"/>
+          <w:headerReference w:type="even" r:id="rId7"/>
+          <w:headerReference w:type="default" r:id="rId8"/>
+          <w:footerReference w:type="even" r:id="rId9"/>
+          <w:footerReference w:type="default" r:id="rId10"/>
+          <w:headerReference w:type="first" r:id="rId11"/>
+          <w:footerReference w:type="first" r:id="rId12"/>
           <w:pgSz w:w="12240" w:h="15840"/>
           <w:pgMar w:top="720" w:right="720" w:bottom="720" w:left="720" w:header="720" w:footer="720" w:gutter="0"/>
           <w:cols w:space="720"/>
@@ -2022,8 +1850,8 @@
       </w:r>
     </w:p>
     <w:sectPr>
-      <w:headerReference w:type="default" r:id="rId9"/>
-      <w:headerReference w:type="first" r:id="rId10"/>
+      <w:headerReference w:type="default" r:id="rId13"/>
+      <w:headerReference w:type="first" r:id="rId14"/>
       <w:pgSz w:w="12240" w:h="15840"/>
       <w:pgMar w:top="720" w:right="720" w:bottom="720" w:left="720" w:header="720" w:footer="720" w:gutter="0"/>
       <w:cols w:space="720"/>
@@ -2052,6 +1880,36 @@
 </w:endnotes>
 </file>
 
+<file path=word/footer1.xml><?xml version="1.0" encoding="utf-8"?>
+<w:ftr xmlns:wpc="http://schemas.microsoft.com/office/word/2010/wordprocessingCanvas" xmlns:cx="http://schemas.microsoft.com/office/drawing/2014/chartex" xmlns:cx1="http://schemas.microsoft.com/office/drawing/2015/9/8/chartex" xmlns:cx2="http://schemas.microsoft.com/office/drawing/2015/10/21/chartex" xmlns:cx3="http://schemas.microsoft.com/office/drawing/2016/5/9/chartex" xmlns:cx4="http://schemas.microsoft.com/office/drawing/2016/5/10/chartex" xmlns:cx5="http://schemas.microsoft.com/office/drawing/2016/5/11/chartex" xmlns:cx6="http://schemas.microsoft.com/office/drawing/2016/5/12/chartex" xmlns:cx7="http://schemas.microsoft.com/office/drawing/2016/5/13/chartex" xmlns:cx8="http://schemas.microsoft.com/office/drawing/2016/5/14/chartex" xmlns:mc="http://schemas.openxmlformats.org/markup-compatibility/2006" xmlns:aink="http://schemas.microsoft.com/office/drawing/2016/ink" xmlns:am3d="http://schemas.microsoft.com/office/drawing/2017/model3d" xmlns:o="urn:schemas-microsoft-com:office:office" xmlns:oel="http://schemas.microsoft.com/office/2019/extlst" xmlns:r="http://schemas.openxmlformats.org/officeDocument/2006/relationships" xmlns:m="http://schemas.openxmlformats.org/officeDocument/2006/math" xmlns:v="urn:schemas-microsoft-com:vml" xmlns:wp14="http://schemas.microsoft.com/office/word/2010/wordprocessingDrawing" xmlns:wp="http://schemas.openxmlformats.org/drawingml/2006/wordprocessingDrawing" xmlns:w10="urn:schemas-microsoft-com:office:word" xmlns:w="http://schemas.openxmlformats.org/wordprocessingml/2006/main" xmlns:w14="http://schemas.microsoft.com/office/word/2010/wordml" xmlns:w15="http://schemas.microsoft.com/office/word/2012/wordml" xmlns:w16cex="http://schemas.microsoft.com/office/word/2018/wordml/cex" xmlns:w16cid="http://schemas.microsoft.com/office/word/2016/wordml/cid" xmlns:w16="http://schemas.microsoft.com/office/word/2018/wordml" xmlns:w16du="http://schemas.microsoft.com/office/word/2023/wordml/word16du" xmlns:w16sdtdh="http://schemas.microsoft.com/office/word/2020/wordml/sdtdatahash" xmlns:w16se="http://schemas.microsoft.com/office/word/2015/wordml/symex" xmlns:wpg="http://schemas.microsoft.com/office/word/2010/wordprocessingGroup" xmlns:wpi="http://schemas.microsoft.com/office/word/2010/wordprocessingInk" xmlns:wne="http://schemas.microsoft.com/office/word/2006/wordml" xmlns:wps="http://schemas.microsoft.com/office/word/2010/wordprocessingShape" mc:Ignorable="w14 w15 w16se w16cid w16 w16cex w16sdtdh w16du wp14">
+  <w:p>
+    <w:pPr>
+      <w:pStyle w:val="Footer"/>
+    </w:pPr>
+  </w:p>
+</w:ftr>
+</file>
+
+<file path=word/footer2.xml><?xml version="1.0" encoding="utf-8"?>
+<w:ftr xmlns:wpc="http://schemas.microsoft.com/office/word/2010/wordprocessingCanvas" xmlns:cx="http://schemas.microsoft.com/office/drawing/2014/chartex" xmlns:cx1="http://schemas.microsoft.com/office/drawing/2015/9/8/chartex" xmlns:cx2="http://schemas.microsoft.com/office/drawing/2015/10/21/chartex" xmlns:cx3="http://schemas.microsoft.com/office/drawing/2016/5/9/chartex" xmlns:cx4="http://schemas.microsoft.com/office/drawing/2016/5/10/chartex" xmlns:cx5="http://schemas.microsoft.com/office/drawing/2016/5/11/chartex" xmlns:cx6="http://schemas.microsoft.com/office/drawing/2016/5/12/chartex" xmlns:cx7="http://schemas.microsoft.com/office/drawing/2016/5/13/chartex" xmlns:cx8="http://schemas.microsoft.com/office/drawing/2016/5/14/chartex" xmlns:mc="http://schemas.openxmlformats.org/markup-compatibility/2006" xmlns:aink="http://schemas.microsoft.com/office/drawing/2016/ink" xmlns:am3d="http://schemas.microsoft.com/office/drawing/2017/model3d" xmlns:o="urn:schemas-microsoft-com:office:office" xmlns:oel="http://schemas.microsoft.com/office/2019/extlst" xmlns:r="http://schemas.openxmlformats.org/officeDocument/2006/relationships" xmlns:m="http://schemas.openxmlformats.org/officeDocument/2006/math" xmlns:v="urn:schemas-microsoft-com:vml" xmlns:wp14="http://schemas.microsoft.com/office/word/2010/wordprocessingDrawing" xmlns:wp="http://schemas.openxmlformats.org/drawingml/2006/wordprocessingDrawing" xmlns:w10="urn:schemas-microsoft-com:office:word" xmlns:w="http://schemas.openxmlformats.org/wordprocessingml/2006/main" xmlns:w14="http://schemas.microsoft.com/office/word/2010/wordml" xmlns:w15="http://schemas.microsoft.com/office/word/2012/wordml" xmlns:w16cex="http://schemas.microsoft.com/office/word/2018/wordml/cex" xmlns:w16cid="http://schemas.microsoft.com/office/word/2016/wordml/cid" xmlns:w16="http://schemas.microsoft.com/office/word/2018/wordml" xmlns:w16du="http://schemas.microsoft.com/office/word/2023/wordml/word16du" xmlns:w16sdtdh="http://schemas.microsoft.com/office/word/2020/wordml/sdtdatahash" xmlns:w16se="http://schemas.microsoft.com/office/word/2015/wordml/symex" xmlns:wpg="http://schemas.microsoft.com/office/word/2010/wordprocessingGroup" xmlns:wpi="http://schemas.microsoft.com/office/word/2010/wordprocessingInk" xmlns:wne="http://schemas.microsoft.com/office/word/2006/wordml" xmlns:wps="http://schemas.microsoft.com/office/word/2010/wordprocessingShape" mc:Ignorable="w14 w15 w16se w16cid w16 w16cex w16sdtdh w16du wp14">
+  <w:p>
+    <w:pPr>
+      <w:pStyle w:val="Footer"/>
+    </w:pPr>
+  </w:p>
+</w:ftr>
+</file>
+
+<file path=word/footer3.xml><?xml version="1.0" encoding="utf-8"?>
+<w:ftr xmlns:wpc="http://schemas.microsoft.com/office/word/2010/wordprocessingCanvas" xmlns:cx="http://schemas.microsoft.com/office/drawing/2014/chartex" xmlns:cx1="http://schemas.microsoft.com/office/drawing/2015/9/8/chartex" xmlns:cx2="http://schemas.microsoft.com/office/drawing/2015/10/21/chartex" xmlns:cx3="http://schemas.microsoft.com/office/drawing/2016/5/9/chartex" xmlns:cx4="http://schemas.microsoft.com/office/drawing/2016/5/10/chartex" xmlns:cx5="http://schemas.microsoft.com/office/drawing/2016/5/11/chartex" xmlns:cx6="http://schemas.microsoft.com/office/drawing/2016/5/12/chartex" xmlns:cx7="http://schemas.microsoft.com/office/drawing/2016/5/13/chartex" xmlns:cx8="http://schemas.microsoft.com/office/drawing/2016/5/14/chartex" xmlns:mc="http://schemas.openxmlformats.org/markup-compatibility/2006" xmlns:aink="http://schemas.microsoft.com/office/drawing/2016/ink" xmlns:am3d="http://schemas.microsoft.com/office/drawing/2017/model3d" xmlns:o="urn:schemas-microsoft-com:office:office" xmlns:oel="http://schemas.microsoft.com/office/2019/extlst" xmlns:r="http://schemas.openxmlformats.org/officeDocument/2006/relationships" xmlns:m="http://schemas.openxmlformats.org/officeDocument/2006/math" xmlns:v="urn:schemas-microsoft-com:vml" xmlns:wp14="http://schemas.microsoft.com/office/word/2010/wordprocessingDrawing" xmlns:wp="http://schemas.openxmlformats.org/drawingml/2006/wordprocessingDrawing" xmlns:w10="urn:schemas-microsoft-com:office:word" xmlns:w="http://schemas.openxmlformats.org/wordprocessingml/2006/main" xmlns:w14="http://schemas.microsoft.com/office/word/2010/wordml" xmlns:w15="http://schemas.microsoft.com/office/word/2012/wordml" xmlns:w16cex="http://schemas.microsoft.com/office/word/2018/wordml/cex" xmlns:w16cid="http://schemas.microsoft.com/office/word/2016/wordml/cid" xmlns:w16="http://schemas.microsoft.com/office/word/2018/wordml" xmlns:w16du="http://schemas.microsoft.com/office/word/2023/wordml/word16du" xmlns:w16sdtdh="http://schemas.microsoft.com/office/word/2020/wordml/sdtdatahash" xmlns:w16se="http://schemas.microsoft.com/office/word/2015/wordml/symex" xmlns:wpg="http://schemas.microsoft.com/office/word/2010/wordprocessingGroup" xmlns:wpi="http://schemas.microsoft.com/office/word/2010/wordprocessingInk" xmlns:wne="http://schemas.microsoft.com/office/word/2006/wordml" xmlns:wps="http://schemas.microsoft.com/office/word/2010/wordprocessingShape" mc:Ignorable="w14 w15 w16se w16cid w16 w16cex w16sdtdh w16du wp14">
+  <w:p>
+    <w:pPr>
+      <w:pStyle w:val="Footer"/>
+    </w:pPr>
+  </w:p>
+</w:ftr>
+</file>
+
 <file path=word/footnotes.xml><?xml version="1.0" encoding="utf-8"?>
 <w:footnotes xmlns:wpc="http://schemas.microsoft.com/office/word/2010/wordprocessingCanvas" xmlns:cx="http://schemas.microsoft.com/office/drawing/2014/chartex" xmlns:cx1="http://schemas.microsoft.com/office/drawing/2015/9/8/chartex" xmlns:cx2="http://schemas.microsoft.com/office/drawing/2015/10/21/chartex" xmlns:cx3="http://schemas.microsoft.com/office/drawing/2016/5/9/chartex" xmlns:cx4="http://schemas.microsoft.com/office/drawing/2016/5/10/chartex" xmlns:cx5="http://schemas.microsoft.com/office/drawing/2016/5/11/chartex" xmlns:cx6="http://schemas.microsoft.com/office/drawing/2016/5/12/chartex" xmlns:cx7="http://schemas.microsoft.com/office/drawing/2016/5/13/chartex" xmlns:cx8="http://schemas.microsoft.com/office/drawing/2016/5/14/chartex" xmlns:mc="http://schemas.openxmlformats.org/markup-compatibility/2006" xmlns:aink="http://schemas.microsoft.com/office/drawing/2016/ink" xmlns:am3d="http://schemas.microsoft.com/office/drawing/2017/model3d" xmlns:o="urn:schemas-microsoft-com:office:office" xmlns:oel="http://schemas.microsoft.com/office/2019/extlst" xmlns:r="http://schemas.openxmlformats.org/officeDocument/2006/relationships" xmlns:m="http://schemas.openxmlformats.org/officeDocument/2006/math" xmlns:v="urn:schemas-microsoft-com:vml" xmlns:wp14="http://schemas.microsoft.com/office/word/2010/wordprocessingDrawing" xmlns:wp="http://schemas.openxmlformats.org/drawingml/2006/wordprocessingDrawing" xmlns:w10="urn:schemas-microsoft-com:office:word" xmlns:w="http://schemas.openxmlformats.org/wordprocessingml/2006/main" xmlns:w14="http://schemas.microsoft.com/office/word/2010/wordml" xmlns:w15="http://schemas.microsoft.com/office/word/2012/wordml" xmlns:w16cex="http://schemas.microsoft.com/office/word/2018/wordml/cex" xmlns:w16cid="http://schemas.microsoft.com/office/word/2016/wordml/cid" xmlns:w16="http://schemas.microsoft.com/office/word/2018/wordml" xmlns:w16du="http://schemas.microsoft.com/office/word/2023/wordml/word16du" xmlns:w16sdtdh="http://schemas.microsoft.com/office/word/2020/wordml/sdtdatahash" xmlns:w16se="http://schemas.microsoft.com/office/word/2015/wordml/symex" xmlns:wpg="http://schemas.microsoft.com/office/word/2010/wordprocessingGroup" xmlns:wpi="http://schemas.microsoft.com/office/word/2010/wordprocessingInk" xmlns:wne="http://schemas.microsoft.com/office/word/2006/wordml" xmlns:wps="http://schemas.microsoft.com/office/word/2010/wordprocessingShape" mc:Ignorable="w14 w15 w16se w16cid w16 w16cex w16sdtdh w16du wp14">
   <w:footnote w:type="separator" w:id="-1">
@@ -2075,447 +1933,8 @@
 <w:hdr xmlns:wpc="http://schemas.microsoft.com/office/word/2010/wordprocessingCanvas" xmlns:cx="http://schemas.microsoft.com/office/drawing/2014/chartex" xmlns:cx1="http://schemas.microsoft.com/office/drawing/2015/9/8/chartex" xmlns:cx2="http://schemas.microsoft.com/office/drawing/2015/10/21/chartex" xmlns:cx3="http://schemas.microsoft.com/office/drawing/2016/5/9/chartex" xmlns:cx4="http://schemas.microsoft.com/office/drawing/2016/5/10/chartex" xmlns:cx5="http://schemas.microsoft.com/office/drawing/2016/5/11/chartex" xmlns:cx6="http://schemas.microsoft.com/office/drawing/2016/5/12/chartex" xmlns:cx7="http://schemas.microsoft.com/office/drawing/2016/5/13/chartex" xmlns:cx8="http://schemas.microsoft.com/office/drawing/2016/5/14/chartex" xmlns:mc="http://schemas.openxmlformats.org/markup-compatibility/2006" xmlns:aink="http://schemas.microsoft.com/office/drawing/2016/ink" xmlns:am3d="http://schemas.microsoft.com/office/drawing/2017/model3d" xmlns:o="urn:schemas-microsoft-com:office:office" xmlns:oel="http://schemas.microsoft.com/office/2019/extlst" xmlns:r="http://schemas.openxmlformats.org/officeDocument/2006/relationships" xmlns:m="http://schemas.openxmlformats.org/officeDocument/2006/math" xmlns:v="urn:schemas-microsoft-com:vml" xmlns:wp14="http://schemas.microsoft.com/office/word/2010/wordprocessingDrawing" xmlns:wp="http://schemas.openxmlformats.org/drawingml/2006/wordprocessingDrawing" xmlns:w10="urn:schemas-microsoft-com:office:word" xmlns:w="http://schemas.openxmlformats.org/wordprocessingml/2006/main" xmlns:w14="http://schemas.microsoft.com/office/word/2010/wordml" xmlns:w15="http://schemas.microsoft.com/office/word/2012/wordml" xmlns:w16cex="http://schemas.microsoft.com/office/word/2018/wordml/cex" xmlns:w16cid="http://schemas.microsoft.com/office/word/2016/wordml/cid" xmlns:w16="http://schemas.microsoft.com/office/word/2018/wordml" xmlns:w16du="http://schemas.microsoft.com/office/word/2023/wordml/word16du" xmlns:w16sdtdh="http://schemas.microsoft.com/office/word/2020/wordml/sdtdatahash" xmlns:w16se="http://schemas.microsoft.com/office/word/2015/wordml/symex" xmlns:wpg="http://schemas.microsoft.com/office/word/2010/wordprocessingGroup" xmlns:wpi="http://schemas.microsoft.com/office/word/2010/wordprocessingInk" xmlns:wne="http://schemas.microsoft.com/office/word/2006/wordml" xmlns:wps="http://schemas.microsoft.com/office/word/2010/wordprocessingShape" mc:Ignorable="w14 w15 w16se w16cid w16 w16cex w16sdtdh w16du wp14">
   <w:p>
     <w:pPr>
-      <w:tabs>
-        <w:tab w:val="left" w:pos="4080"/>
-        <w:tab w:val="right" w:pos="10320"/>
-      </w:tabs>
-      <w:jc w:val="both"/>
-      <w:rPr>
-        <w:sz w:val="22"/>
-        <w:szCs w:val="22"/>
-      </w:rPr>
-    </w:pPr>
-    <w:r>
-      <w:rPr>
-        <w:sz w:val="22"/>
-        <w:szCs w:val="22"/>
-      </w:rPr>
-      <w:t>STATE OF NORTH DAKOTA</w:t>
-    </w:r>
-    <w:r>
-      <w:rPr>
-        <w:sz w:val="22"/>
-        <w:szCs w:val="22"/>
-      </w:rPr>
-      <w:tab/>
-      <w:t>)</w:t>
-    </w:r>
-    <w:r>
-      <w:rPr>
-        <w:sz w:val="22"/>
-        <w:szCs w:val="22"/>
-      </w:rPr>
-      <w:tab/>
-      <w:t>IN DISTRICT COURT</w:t>
-    </w:r>
-  </w:p>
-  <w:p>
-    <w:pPr>
-      <w:tabs>
-        <w:tab w:val="left" w:pos="4080"/>
-        <w:tab w:val="right" w:pos="10320"/>
-      </w:tabs>
-      <w:jc w:val="both"/>
-      <w:rPr>
-        <w:sz w:val="22"/>
-        <w:szCs w:val="22"/>
-      </w:rPr>
-    </w:pPr>
-    <w:r>
-      <w:rPr>
-        <w:sz w:val="22"/>
-        <w:szCs w:val="22"/>
-      </w:rPr>
-      <w:t>COUNTY OF {</w:t>
-    </w:r>
-    <w:proofErr w:type="spellStart"/>
-    <w:proofErr w:type="gramStart"/>
-    <w:r>
-      <w:rPr>
-        <w:sz w:val="22"/>
-        <w:szCs w:val="22"/>
-      </w:rPr>
-      <w:t>convictionCounty</w:t>
-    </w:r>
-    <w:proofErr w:type="spellEnd"/>
-    <w:r>
-      <w:rPr>
-        <w:sz w:val="22"/>
-        <w:szCs w:val="22"/>
-      </w:rPr>
-      <w:t>}   </w:t>
-    </w:r>
-    <w:proofErr w:type="gramEnd"/>
-    <w:r>
-      <w:rPr>
-        <w:sz w:val="22"/>
-        <w:szCs w:val="22"/>
-      </w:rPr>
-      <w:t> </w:t>
-    </w:r>
-    <w:r>
-      <w:rPr>
-        <w:sz w:val="22"/>
-        <w:szCs w:val="22"/>
-      </w:rPr>
-      <w:tab/>
-      <w:t>) ss.</w:t>
-    </w:r>
-    <w:r>
-      <w:rPr>
-        <w:sz w:val="22"/>
-        <w:szCs w:val="22"/>
-      </w:rPr>
-      <w:tab/>
-      <w:t>      {</w:t>
-    </w:r>
-    <w:proofErr w:type="spellStart"/>
-    <w:r>
-      <w:rPr>
-        <w:sz w:val="22"/>
-        <w:szCs w:val="22"/>
-      </w:rPr>
-      <w:t>judicialDistrictCode</w:t>
-    </w:r>
-    <w:proofErr w:type="spellEnd"/>
-    <w:r>
-      <w:rPr>
-        <w:sz w:val="22"/>
-        <w:szCs w:val="22"/>
-      </w:rPr>
-      <w:t>} JUDICIAL DISTRICT</w:t>
-    </w:r>
-  </w:p>
-  <w:p>
-    <w:pPr>
-      <w:tabs>
-        <w:tab w:val="left" w:pos="4080"/>
-      </w:tabs>
-      <w:jc w:val="both"/>
-      <w:rPr>
-        <w:sz w:val="22"/>
-        <w:szCs w:val="22"/>
-      </w:rPr>
-    </w:pPr>
-  </w:p>
-  <w:p>
-    <w:pPr>
-      <w:tabs>
-        <w:tab w:val="left" w:pos="4080"/>
-        <w:tab w:val="center" w:pos="7560"/>
-      </w:tabs>
-      <w:jc w:val="both"/>
-      <w:rPr>
-        <w:sz w:val="22"/>
-        <w:szCs w:val="22"/>
-      </w:rPr>
-    </w:pPr>
-    <w:r>
-      <w:rPr>
-        <w:sz w:val="22"/>
-        <w:szCs w:val="22"/>
-      </w:rPr>
-      <w:t>{plaintiff},</w:t>
-    </w:r>
-    <w:r>
-      <w:rPr>
-        <w:sz w:val="22"/>
-        <w:szCs w:val="22"/>
-      </w:rPr>
-      <w:tab/>
-      <w:t>)</w:t>
-    </w:r>
-    <w:r>
-      <w:rPr>
-        <w:sz w:val="22"/>
-        <w:szCs w:val="22"/>
-      </w:rPr>
-      <w:tab/>
-      <w:t>Criminal No. {</w:t>
-    </w:r>
-    <w:proofErr w:type="spellStart"/>
-    <w:r>
-      <w:rPr>
-        <w:sz w:val="22"/>
-        <w:szCs w:val="22"/>
-      </w:rPr>
-      <w:t>criminalNumber</w:t>
-    </w:r>
-    <w:proofErr w:type="spellEnd"/>
-    <w:r>
-      <w:rPr>
-        <w:sz w:val="22"/>
-        <w:szCs w:val="22"/>
-      </w:rPr>
-      <w:t>}    </w:t>
-    </w:r>
-  </w:p>
-  <w:p>
-    <w:pPr>
-      <w:tabs>
-        <w:tab w:val="left" w:pos="4080"/>
-        <w:tab w:val="center" w:pos="7560"/>
-      </w:tabs>
-      <w:jc w:val="both"/>
-      <w:rPr>
-        <w:sz w:val="22"/>
-        <w:szCs w:val="22"/>
-      </w:rPr>
-    </w:pPr>
-    <w:r>
-      <w:rPr>
-        <w:sz w:val="22"/>
-        <w:szCs w:val="22"/>
-      </w:rPr>
-      <w:tab/>
-      <w:t>)</w:t>
-    </w:r>
-    <w:r>
-      <w:rPr>
-        <w:sz w:val="22"/>
-        <w:szCs w:val="22"/>
-      </w:rPr>
-      <w:tab/>
-      <w:t>SA No. {</w:t>
-    </w:r>
-    <w:proofErr w:type="spellStart"/>
-    <w:r>
-      <w:rPr>
-        <w:sz w:val="22"/>
-        <w:szCs w:val="22"/>
-      </w:rPr>
-      <w:t>statesAttorneyNumber</w:t>
-    </w:r>
-    <w:proofErr w:type="spellEnd"/>
-    <w:r>
-      <w:rPr>
-        <w:sz w:val="22"/>
-        <w:szCs w:val="22"/>
-      </w:rPr>
-      <w:t>}</w:t>
-    </w:r>
-  </w:p>
-  <w:p>
-    <w:pPr>
-      <w:tabs>
-        <w:tab w:val="left" w:pos="2610"/>
-        <w:tab w:val="left" w:pos="4080"/>
-        <w:tab w:val="center" w:pos="7560"/>
-      </w:tabs>
-      <w:jc w:val="both"/>
-      <w:rPr>
-        <w:sz w:val="22"/>
-        <w:szCs w:val="22"/>
-      </w:rPr>
-    </w:pPr>
-    <w:r>
-      <w:rPr>
-        <w:sz w:val="22"/>
-        <w:szCs w:val="22"/>
-      </w:rPr>
-      <w:tab/>
-      <w:t>Plaintiff</w:t>
-    </w:r>
-    <w:r>
-      <w:rPr>
-        <w:sz w:val="22"/>
-        <w:szCs w:val="22"/>
-      </w:rPr>
-      <w:tab/>
-      <w:t>)</w:t>
-    </w:r>
-  </w:p>
-  <w:p>
-    <w:pPr>
-      <w:tabs>
-        <w:tab w:val="left" w:pos="4080"/>
-        <w:tab w:val="center" w:pos="7560"/>
-      </w:tabs>
-      <w:jc w:val="both"/>
-      <w:rPr>
-        <w:sz w:val="22"/>
-        <w:szCs w:val="22"/>
-      </w:rPr>
-    </w:pPr>
-    <w:r>
-      <w:rPr>
-        <w:sz w:val="22"/>
-        <w:szCs w:val="22"/>
-      </w:rPr>
-      <w:tab/>
-      <w:t>)</w:t>
-    </w:r>
-  </w:p>
-  <w:p>
-    <w:pPr>
-      <w:tabs>
-        <w:tab w:val="left" w:pos="4080"/>
-        <w:tab w:val="center" w:pos="7560"/>
-      </w:tabs>
-      <w:jc w:val="both"/>
-      <w:rPr>
-        <w:sz w:val="22"/>
-        <w:szCs w:val="22"/>
-      </w:rPr>
-    </w:pPr>
-    <w:r>
-      <w:rPr>
-        <w:sz w:val="22"/>
-        <w:szCs w:val="22"/>
-      </w:rPr>
-      <w:t xml:space="preserve">               vs.</w:t>
-    </w:r>
-    <w:r>
-      <w:rPr>
-        <w:sz w:val="22"/>
-        <w:szCs w:val="22"/>
-      </w:rPr>
-      <w:tab/>
-      <w:t>) ss.</w:t>
-    </w:r>
-    <w:r>
-      <w:rPr>
-        <w:sz w:val="22"/>
-        <w:szCs w:val="22"/>
-      </w:rPr>
-      <w:tab/>
-    </w:r>
-    <w:r>
-      <w:rPr>
-        <w:sz w:val="22"/>
-        <w:szCs w:val="22"/>
-      </w:rPr>
-      <w:t>MOTION</w:t>
-    </w:r>
-    <w:r>
-      <w:rPr>
-        <w:sz w:val="22"/>
-        <w:szCs w:val="22"/>
-      </w:rPr>
-      <w:t xml:space="preserve"> TO </w:t>
-    </w:r>
-  </w:p>
-  <w:p>
-    <w:pPr>
-      <w:tabs>
-        <w:tab w:val="left" w:pos="4080"/>
-        <w:tab w:val="center" w:pos="7560"/>
-      </w:tabs>
-      <w:jc w:val="both"/>
-      <w:rPr>
-        <w:sz w:val="22"/>
-        <w:szCs w:val="22"/>
-      </w:rPr>
-    </w:pPr>
-    <w:r>
-      <w:rPr>
-        <w:sz w:val="22"/>
-        <w:szCs w:val="22"/>
-      </w:rPr>
-      <w:tab/>
-      <w:t>)</w:t>
-    </w:r>
-    <w:r>
-      <w:rPr>
-        <w:sz w:val="22"/>
-        <w:szCs w:val="22"/>
-      </w:rPr>
-      <w:tab/>
-      <w:t>TERMINATE PROBATION</w:t>
-    </w:r>
-  </w:p>
-  <w:p>
-    <w:pPr>
-      <w:tabs>
-        <w:tab w:val="left" w:pos="4080"/>
-        <w:tab w:val="center" w:pos="7560"/>
-      </w:tabs>
-      <w:jc w:val="both"/>
-      <w:rPr>
-        <w:sz w:val="22"/>
-        <w:szCs w:val="22"/>
-      </w:rPr>
-    </w:pPr>
-    <w:r>
-      <w:rPr>
-        <w:sz w:val="22"/>
-        <w:szCs w:val="22"/>
-      </w:rPr>
-      <w:t>{</w:t>
-    </w:r>
-    <w:proofErr w:type="spellStart"/>
-    <w:r>
-      <w:rPr>
-        <w:sz w:val="22"/>
-        <w:szCs w:val="22"/>
-      </w:rPr>
-      <w:t>clientName</w:t>
-    </w:r>
-    <w:proofErr w:type="spellEnd"/>
-    <w:r>
-      <w:rPr>
-        <w:sz w:val="22"/>
-        <w:szCs w:val="22"/>
-      </w:rPr>
-      <w:t>},</w:t>
-    </w:r>
-    <w:r>
-      <w:rPr>
-        <w:sz w:val="22"/>
-        <w:szCs w:val="22"/>
-      </w:rPr>
-      <w:tab/>
-      <w:t>)</w:t>
-    </w:r>
-  </w:p>
-  <w:p>
-    <w:pPr>
-      <w:tabs>
-        <w:tab w:val="left" w:pos="4080"/>
-      </w:tabs>
-      <w:jc w:val="both"/>
-      <w:rPr>
-        <w:sz w:val="22"/>
-        <w:szCs w:val="22"/>
-      </w:rPr>
-    </w:pPr>
-    <w:r>
-      <w:rPr>
-        <w:sz w:val="22"/>
-        <w:szCs w:val="22"/>
-      </w:rPr>
-      <w:tab/>
-      <w:t>)</w:t>
-    </w:r>
-  </w:p>
-  <w:p>
-    <w:pPr>
-      <w:tabs>
-        <w:tab w:val="left" w:pos="2610"/>
-        <w:tab w:val="left" w:pos="4080"/>
-      </w:tabs>
-      <w:jc w:val="both"/>
-      <w:rPr>
-        <w:sz w:val="22"/>
-        <w:szCs w:val="22"/>
-      </w:rPr>
-    </w:pPr>
-    <w:r>
-      <w:rPr>
-        <w:sz w:val="22"/>
-        <w:szCs w:val="22"/>
-      </w:rPr>
-      <w:tab/>
-      <w:t>Defendant</w:t>
-    </w:r>
-    <w:r>
-      <w:rPr>
-        <w:sz w:val="22"/>
-        <w:szCs w:val="22"/>
-      </w:rPr>
-      <w:tab/>
-      <w:t>)</w:t>
-    </w:r>
+      <w:pStyle w:val="Header"/>
+    </w:pPr>
   </w:p>
 </w:hdr>
 </file>
@@ -2577,22 +1996,13 @@
       </w:rPr>
       <w:t>COUNTY OF {</w:t>
     </w:r>
-    <w:proofErr w:type="spellStart"/>
     <w:proofErr w:type="gramStart"/>
     <w:r>
       <w:rPr>
         <w:sz w:val="22"/>
         <w:szCs w:val="22"/>
       </w:rPr>
-      <w:t>convictionCounty</w:t>
-    </w:r>
-    <w:proofErr w:type="spellEnd"/>
-    <w:r>
-      <w:rPr>
-        <w:sz w:val="22"/>
-        <w:szCs w:val="22"/>
-      </w:rPr>
-      <w:t>}   </w:t>
+      <w:t>convictionCounty}   </w:t>
     </w:r>
     <w:proofErr w:type="gramEnd"/>
     <w:r>
@@ -2616,23 +2026,7 @@
         <w:szCs w:val="22"/>
       </w:rPr>
       <w:tab/>
-      <w:t>      {</w:t>
-    </w:r>
-    <w:proofErr w:type="spellStart"/>
-    <w:r>
-      <w:rPr>
-        <w:sz w:val="22"/>
-        <w:szCs w:val="22"/>
-      </w:rPr>
-      <w:t>judicialDistrictCode</w:t>
-    </w:r>
-    <w:proofErr w:type="spellEnd"/>
-    <w:r>
-      <w:rPr>
-        <w:sz w:val="22"/>
-        <w:szCs w:val="22"/>
-      </w:rPr>
-      <w:t>} JUDICIAL DISTRICT</w:t>
+      <w:t>      {judicialDistrictCode} JUDICIAL DISTRICT</w:t>
     </w:r>
   </w:p>
   <w:p>
@@ -2680,23 +2074,7 @@
         <w:szCs w:val="22"/>
       </w:rPr>
       <w:tab/>
-      <w:t>Criminal No. {</w:t>
-    </w:r>
-    <w:proofErr w:type="spellStart"/>
-    <w:r>
-      <w:rPr>
-        <w:sz w:val="22"/>
-        <w:szCs w:val="22"/>
-      </w:rPr>
-      <w:t>criminalNumber</w:t>
-    </w:r>
-    <w:proofErr w:type="spellEnd"/>
-    <w:r>
-      <w:rPr>
-        <w:sz w:val="22"/>
-        <w:szCs w:val="22"/>
-      </w:rPr>
-      <w:t>}    </w:t>
+      <w:t>Criminal No. {criminalNumber}    </w:t>
     </w:r>
   </w:p>
   <w:p>
@@ -2725,23 +2103,7 @@
         <w:szCs w:val="22"/>
       </w:rPr>
       <w:tab/>
-      <w:t>SA No. {</w:t>
-    </w:r>
-    <w:proofErr w:type="spellStart"/>
-    <w:r>
-      <w:rPr>
-        <w:sz w:val="22"/>
-        <w:szCs w:val="22"/>
-      </w:rPr>
-      <w:t>statesAttorneyNumber</w:t>
-    </w:r>
-    <w:proofErr w:type="spellEnd"/>
-    <w:r>
-      <w:rPr>
-        <w:sz w:val="22"/>
-        <w:szCs w:val="22"/>
-      </w:rPr>
-      <w:t>}</w:t>
+      <w:t>SA No. {statesAttorneyNumber}</w:t>
     </w:r>
   </w:p>
   <w:p>
@@ -2828,7 +2190,20 @@
         <w:szCs w:val="22"/>
       </w:rPr>
       <w:tab/>
-      <w:t xml:space="preserve">MOTION TO </w:t>
+    </w:r>
+    <w:r>
+      <w:rPr>
+        <w:sz w:val="22"/>
+        <w:szCs w:val="22"/>
+      </w:rPr>
+      <w:t>STIPULATION</w:t>
+    </w:r>
+    <w:r>
+      <w:rPr>
+        <w:sz w:val="22"/>
+        <w:szCs w:val="22"/>
+      </w:rPr>
+      <w:t xml:space="preserve"> TO </w:t>
     </w:r>
   </w:p>
   <w:p>
@@ -2877,23 +2252,7 @@
         <w:sz w:val="22"/>
         <w:szCs w:val="22"/>
       </w:rPr>
-      <w:t>{</w:t>
-    </w:r>
-    <w:proofErr w:type="spellStart"/>
-    <w:r>
-      <w:rPr>
-        <w:sz w:val="22"/>
-        <w:szCs w:val="22"/>
-      </w:rPr>
-      <w:t>clientName</w:t>
-    </w:r>
-    <w:proofErr w:type="spellEnd"/>
-    <w:r>
-      <w:rPr>
-        <w:sz w:val="22"/>
-        <w:szCs w:val="22"/>
-      </w:rPr>
-      <w:t>},</w:t>
+      <w:t>{clientName},</w:t>
     </w:r>
     <w:r>
       <w:rPr>
@@ -2902,14 +2261,6 @@
       </w:rPr>
       <w:tab/>
       <w:t>)</w:t>
-    </w:r>
-    <w:r>
-      <w:rPr>
-        <w:sz w:val="22"/>
-        <w:szCs w:val="22"/>
-      </w:rPr>
-      <w:tab/>
-      <w:t>SFN 9281</w:t>
     </w:r>
   </w:p>
   <w:p>
@@ -3021,22 +2372,13 @@
       </w:rPr>
       <w:t>COUNTY OF {</w:t>
     </w:r>
-    <w:proofErr w:type="spellStart"/>
     <w:proofErr w:type="gramStart"/>
     <w:r>
       <w:rPr>
         <w:sz w:val="22"/>
         <w:szCs w:val="22"/>
       </w:rPr>
-      <w:t>convictionCounty</w:t>
-    </w:r>
-    <w:proofErr w:type="spellEnd"/>
-    <w:r>
-      <w:rPr>
-        <w:sz w:val="22"/>
-        <w:szCs w:val="22"/>
-      </w:rPr>
-      <w:t>}   </w:t>
+      <w:t>convictionCounty}   </w:t>
     </w:r>
     <w:proofErr w:type="gramEnd"/>
     <w:r>
@@ -3060,23 +2402,7 @@
         <w:szCs w:val="22"/>
       </w:rPr>
       <w:tab/>
-      <w:t>      {</w:t>
-    </w:r>
-    <w:proofErr w:type="spellStart"/>
-    <w:r>
-      <w:rPr>
-        <w:sz w:val="22"/>
-        <w:szCs w:val="22"/>
-      </w:rPr>
-      <w:t>judicialDistrictCode</w:t>
-    </w:r>
-    <w:proofErr w:type="spellEnd"/>
-    <w:r>
-      <w:rPr>
-        <w:sz w:val="22"/>
-        <w:szCs w:val="22"/>
-      </w:rPr>
-      <w:t>} JUDICIAL DISTRICT</w:t>
+      <w:t>      {judicialDistrictCode} JUDICIAL DISTRICT</w:t>
     </w:r>
   </w:p>
   <w:p>
@@ -3124,23 +2450,7 @@
         <w:szCs w:val="22"/>
       </w:rPr>
       <w:tab/>
-      <w:t>Criminal No. {</w:t>
-    </w:r>
-    <w:proofErr w:type="spellStart"/>
-    <w:r>
-      <w:rPr>
-        <w:sz w:val="22"/>
-        <w:szCs w:val="22"/>
-      </w:rPr>
-      <w:t>criminalNumber</w:t>
-    </w:r>
-    <w:proofErr w:type="spellEnd"/>
-    <w:r>
-      <w:rPr>
-        <w:sz w:val="22"/>
-        <w:szCs w:val="22"/>
-      </w:rPr>
-      <w:t>}    </w:t>
+      <w:t>Criminal No. {criminalNumber}    </w:t>
     </w:r>
   </w:p>
   <w:p>
@@ -3169,23 +2479,7 @@
         <w:szCs w:val="22"/>
       </w:rPr>
       <w:tab/>
-      <w:t>SA No. {</w:t>
-    </w:r>
-    <w:proofErr w:type="spellStart"/>
-    <w:r>
-      <w:rPr>
-        <w:sz w:val="22"/>
-        <w:szCs w:val="22"/>
-      </w:rPr>
-      <w:t>statesAttorneyNumber</w:t>
-    </w:r>
-    <w:proofErr w:type="spellEnd"/>
-    <w:r>
-      <w:rPr>
-        <w:sz w:val="22"/>
-        <w:szCs w:val="22"/>
-      </w:rPr>
-      <w:t>}</w:t>
+      <w:t>SA No. {statesAttorneyNumber}</w:t>
     </w:r>
   </w:p>
   <w:p>
@@ -3272,7 +2566,7 @@
         <w:szCs w:val="22"/>
       </w:rPr>
       <w:tab/>
-      <w:t xml:space="preserve">ORDER TO </w:t>
+      <w:t xml:space="preserve">MOTION TO </w:t>
     </w:r>
   </w:p>
   <w:p>
@@ -3321,23 +2615,7 @@
         <w:sz w:val="22"/>
         <w:szCs w:val="22"/>
       </w:rPr>
-      <w:t>{</w:t>
-    </w:r>
-    <w:proofErr w:type="spellStart"/>
-    <w:r>
-      <w:rPr>
-        <w:sz w:val="22"/>
-        <w:szCs w:val="22"/>
-      </w:rPr>
-      <w:t>clientName</w:t>
-    </w:r>
-    <w:proofErr w:type="spellEnd"/>
-    <w:r>
-      <w:rPr>
-        <w:sz w:val="22"/>
-        <w:szCs w:val="22"/>
-      </w:rPr>
-      <w:t>},</w:t>
+      <w:t>{clientName},</w:t>
     </w:r>
     <w:r>
       <w:rPr>
@@ -3346,6 +2624,14 @@
       </w:rPr>
       <w:tab/>
       <w:t>)</w:t>
+    </w:r>
+    <w:r>
+      <w:rPr>
+        <w:sz w:val="22"/>
+        <w:szCs w:val="22"/>
+      </w:rPr>
+      <w:tab/>
+      <w:t>SFN 9281</w:t>
     </w:r>
   </w:p>
   <w:p>
@@ -3457,22 +2743,13 @@
       </w:rPr>
       <w:t>COUNTY OF {</w:t>
     </w:r>
-    <w:proofErr w:type="spellStart"/>
     <w:proofErr w:type="gramStart"/>
     <w:r>
       <w:rPr>
         <w:sz w:val="22"/>
         <w:szCs w:val="22"/>
       </w:rPr>
-      <w:t>convictionCounty</w:t>
-    </w:r>
-    <w:proofErr w:type="spellEnd"/>
-    <w:r>
-      <w:rPr>
-        <w:sz w:val="22"/>
-        <w:szCs w:val="22"/>
-      </w:rPr>
-      <w:t>}   </w:t>
+      <w:t>convictionCounty}   </w:t>
     </w:r>
     <w:proofErr w:type="gramEnd"/>
     <w:r>
@@ -3496,23 +2773,7 @@
         <w:szCs w:val="22"/>
       </w:rPr>
       <w:tab/>
-      <w:t>      {</w:t>
-    </w:r>
-    <w:proofErr w:type="spellStart"/>
-    <w:r>
-      <w:rPr>
-        <w:sz w:val="22"/>
-        <w:szCs w:val="22"/>
-      </w:rPr>
-      <w:t>judicialDistrictCode</w:t>
-    </w:r>
-    <w:proofErr w:type="spellEnd"/>
-    <w:r>
-      <w:rPr>
-        <w:sz w:val="22"/>
-        <w:szCs w:val="22"/>
-      </w:rPr>
-      <w:t>} JUDICIAL DISTRICT</w:t>
+      <w:t>      {judicialDistrictCode} JUDICIAL DISTRICT</w:t>
     </w:r>
   </w:p>
   <w:p>
@@ -3560,23 +2821,7 @@
         <w:szCs w:val="22"/>
       </w:rPr>
       <w:tab/>
-      <w:t>Criminal No. {</w:t>
-    </w:r>
-    <w:proofErr w:type="spellStart"/>
-    <w:r>
-      <w:rPr>
-        <w:sz w:val="22"/>
-        <w:szCs w:val="22"/>
-      </w:rPr>
-      <w:t>criminalNumber</w:t>
-    </w:r>
-    <w:proofErr w:type="spellEnd"/>
-    <w:r>
-      <w:rPr>
-        <w:sz w:val="22"/>
-        <w:szCs w:val="22"/>
-      </w:rPr>
-      <w:t>}    </w:t>
+      <w:t>Criminal No. {criminalNumber}    </w:t>
     </w:r>
   </w:p>
   <w:p>
@@ -3605,23 +2850,7 @@
         <w:szCs w:val="22"/>
       </w:rPr>
       <w:tab/>
-      <w:t>SA No. {</w:t>
-    </w:r>
-    <w:proofErr w:type="spellStart"/>
-    <w:r>
-      <w:rPr>
-        <w:sz w:val="22"/>
-        <w:szCs w:val="22"/>
-      </w:rPr>
-      <w:t>statesAttorneyNumber</w:t>
-    </w:r>
-    <w:proofErr w:type="spellEnd"/>
-    <w:r>
-      <w:rPr>
-        <w:sz w:val="22"/>
-        <w:szCs w:val="22"/>
-      </w:rPr>
-      <w:t>}</w:t>
+      <w:t>SA No. {statesAttorneyNumber}</w:t>
     </w:r>
   </w:p>
   <w:p>
@@ -3757,23 +2986,370 @@
         <w:sz w:val="22"/>
         <w:szCs w:val="22"/>
       </w:rPr>
-      <w:t>{</w:t>
-    </w:r>
-    <w:proofErr w:type="spellStart"/>
-    <w:r>
-      <w:rPr>
-        <w:sz w:val="22"/>
-        <w:szCs w:val="22"/>
-      </w:rPr>
-      <w:t>clientName</w:t>
-    </w:r>
-    <w:proofErr w:type="spellEnd"/>
-    <w:r>
-      <w:rPr>
-        <w:sz w:val="22"/>
-        <w:szCs w:val="22"/>
-      </w:rPr>
-      <w:t>},</w:t>
+      <w:t>{clientName},</w:t>
+    </w:r>
+    <w:r>
+      <w:rPr>
+        <w:sz w:val="22"/>
+        <w:szCs w:val="22"/>
+      </w:rPr>
+      <w:tab/>
+      <w:t>)</w:t>
+    </w:r>
+  </w:p>
+  <w:p>
+    <w:pPr>
+      <w:tabs>
+        <w:tab w:val="left" w:pos="4080"/>
+      </w:tabs>
+      <w:jc w:val="both"/>
+      <w:rPr>
+        <w:sz w:val="22"/>
+        <w:szCs w:val="22"/>
+      </w:rPr>
+    </w:pPr>
+    <w:r>
+      <w:rPr>
+        <w:sz w:val="22"/>
+        <w:szCs w:val="22"/>
+      </w:rPr>
+      <w:tab/>
+      <w:t>)</w:t>
+    </w:r>
+  </w:p>
+  <w:p>
+    <w:pPr>
+      <w:tabs>
+        <w:tab w:val="left" w:pos="2610"/>
+        <w:tab w:val="left" w:pos="4080"/>
+      </w:tabs>
+      <w:jc w:val="both"/>
+      <w:rPr>
+        <w:sz w:val="22"/>
+        <w:szCs w:val="22"/>
+      </w:rPr>
+    </w:pPr>
+    <w:r>
+      <w:rPr>
+        <w:sz w:val="22"/>
+        <w:szCs w:val="22"/>
+      </w:rPr>
+      <w:tab/>
+      <w:t>Defendant</w:t>
+    </w:r>
+    <w:r>
+      <w:rPr>
+        <w:sz w:val="22"/>
+        <w:szCs w:val="22"/>
+      </w:rPr>
+      <w:tab/>
+      <w:t>)</w:t>
+    </w:r>
+  </w:p>
+</w:hdr>
+</file>
+
+<file path=word/header5.xml><?xml version="1.0" encoding="utf-8"?>
+<w:hdr xmlns:wpc="http://schemas.microsoft.com/office/word/2010/wordprocessingCanvas" xmlns:cx="http://schemas.microsoft.com/office/drawing/2014/chartex" xmlns:cx1="http://schemas.microsoft.com/office/drawing/2015/9/8/chartex" xmlns:cx2="http://schemas.microsoft.com/office/drawing/2015/10/21/chartex" xmlns:cx3="http://schemas.microsoft.com/office/drawing/2016/5/9/chartex" xmlns:cx4="http://schemas.microsoft.com/office/drawing/2016/5/10/chartex" xmlns:cx5="http://schemas.microsoft.com/office/drawing/2016/5/11/chartex" xmlns:cx6="http://schemas.microsoft.com/office/drawing/2016/5/12/chartex" xmlns:cx7="http://schemas.microsoft.com/office/drawing/2016/5/13/chartex" xmlns:cx8="http://schemas.microsoft.com/office/drawing/2016/5/14/chartex" xmlns:mc="http://schemas.openxmlformats.org/markup-compatibility/2006" xmlns:aink="http://schemas.microsoft.com/office/drawing/2016/ink" xmlns:am3d="http://schemas.microsoft.com/office/drawing/2017/model3d" xmlns:o="urn:schemas-microsoft-com:office:office" xmlns:oel="http://schemas.microsoft.com/office/2019/extlst" xmlns:r="http://schemas.openxmlformats.org/officeDocument/2006/relationships" xmlns:m="http://schemas.openxmlformats.org/officeDocument/2006/math" xmlns:v="urn:schemas-microsoft-com:vml" xmlns:wp14="http://schemas.microsoft.com/office/word/2010/wordprocessingDrawing" xmlns:wp="http://schemas.openxmlformats.org/drawingml/2006/wordprocessingDrawing" xmlns:w10="urn:schemas-microsoft-com:office:word" xmlns:w="http://schemas.openxmlformats.org/wordprocessingml/2006/main" xmlns:w14="http://schemas.microsoft.com/office/word/2010/wordml" xmlns:w15="http://schemas.microsoft.com/office/word/2012/wordml" xmlns:w16cex="http://schemas.microsoft.com/office/word/2018/wordml/cex" xmlns:w16cid="http://schemas.microsoft.com/office/word/2016/wordml/cid" xmlns:w16="http://schemas.microsoft.com/office/word/2018/wordml" xmlns:w16du="http://schemas.microsoft.com/office/word/2023/wordml/word16du" xmlns:w16sdtdh="http://schemas.microsoft.com/office/word/2020/wordml/sdtdatahash" xmlns:w16se="http://schemas.microsoft.com/office/word/2015/wordml/symex" xmlns:wpg="http://schemas.microsoft.com/office/word/2010/wordprocessingGroup" xmlns:wpi="http://schemas.microsoft.com/office/word/2010/wordprocessingInk" xmlns:wne="http://schemas.microsoft.com/office/word/2006/wordml" xmlns:wps="http://schemas.microsoft.com/office/word/2010/wordprocessingShape" mc:Ignorable="w14 w15 w16se w16cid w16 w16cex w16sdtdh w16du wp14">
+  <w:p>
+    <w:pPr>
+      <w:tabs>
+        <w:tab w:val="left" w:pos="4080"/>
+        <w:tab w:val="right" w:pos="10320"/>
+      </w:tabs>
+      <w:jc w:val="both"/>
+      <w:rPr>
+        <w:sz w:val="22"/>
+        <w:szCs w:val="22"/>
+      </w:rPr>
+    </w:pPr>
+    <w:r>
+      <w:rPr>
+        <w:sz w:val="22"/>
+        <w:szCs w:val="22"/>
+      </w:rPr>
+      <w:t>STATE OF NORTH DAKOTA</w:t>
+    </w:r>
+    <w:r>
+      <w:rPr>
+        <w:sz w:val="22"/>
+        <w:szCs w:val="22"/>
+      </w:rPr>
+      <w:tab/>
+      <w:t>)</w:t>
+    </w:r>
+    <w:r>
+      <w:rPr>
+        <w:sz w:val="22"/>
+        <w:szCs w:val="22"/>
+      </w:rPr>
+      <w:tab/>
+      <w:t>IN DISTRICT COURT</w:t>
+    </w:r>
+  </w:p>
+  <w:p>
+    <w:pPr>
+      <w:tabs>
+        <w:tab w:val="left" w:pos="4080"/>
+        <w:tab w:val="right" w:pos="10320"/>
+      </w:tabs>
+      <w:jc w:val="both"/>
+      <w:rPr>
+        <w:sz w:val="22"/>
+        <w:szCs w:val="22"/>
+      </w:rPr>
+    </w:pPr>
+    <w:r>
+      <w:rPr>
+        <w:sz w:val="22"/>
+        <w:szCs w:val="22"/>
+      </w:rPr>
+      <w:t>COUNTY OF {</w:t>
+    </w:r>
+    <w:proofErr w:type="gramStart"/>
+    <w:r>
+      <w:rPr>
+        <w:sz w:val="22"/>
+        <w:szCs w:val="22"/>
+      </w:rPr>
+      <w:t>convictionCounty}   </w:t>
+    </w:r>
+    <w:proofErr w:type="gramEnd"/>
+    <w:r>
+      <w:rPr>
+        <w:sz w:val="22"/>
+        <w:szCs w:val="22"/>
+      </w:rPr>
+      <w:t> </w:t>
+    </w:r>
+    <w:r>
+      <w:rPr>
+        <w:sz w:val="22"/>
+        <w:szCs w:val="22"/>
+      </w:rPr>
+      <w:tab/>
+      <w:t>) ss.</w:t>
+    </w:r>
+    <w:r>
+      <w:rPr>
+        <w:sz w:val="22"/>
+        <w:szCs w:val="22"/>
+      </w:rPr>
+      <w:tab/>
+      <w:t>      {judicialDistrictCode} JUDICIAL DISTRICT</w:t>
+    </w:r>
+  </w:p>
+  <w:p>
+    <w:pPr>
+      <w:tabs>
+        <w:tab w:val="left" w:pos="4080"/>
+      </w:tabs>
+      <w:jc w:val="both"/>
+      <w:rPr>
+        <w:sz w:val="22"/>
+        <w:szCs w:val="22"/>
+      </w:rPr>
+    </w:pPr>
+  </w:p>
+  <w:p>
+    <w:pPr>
+      <w:tabs>
+        <w:tab w:val="left" w:pos="4080"/>
+        <w:tab w:val="center" w:pos="7560"/>
+      </w:tabs>
+      <w:jc w:val="both"/>
+      <w:rPr>
+        <w:sz w:val="22"/>
+        <w:szCs w:val="22"/>
+      </w:rPr>
+    </w:pPr>
+    <w:r>
+      <w:rPr>
+        <w:sz w:val="22"/>
+        <w:szCs w:val="22"/>
+      </w:rPr>
+      <w:t>{plaintiff},</w:t>
+    </w:r>
+    <w:r>
+      <w:rPr>
+        <w:sz w:val="22"/>
+        <w:szCs w:val="22"/>
+      </w:rPr>
+      <w:tab/>
+      <w:t>)</w:t>
+    </w:r>
+    <w:r>
+      <w:rPr>
+        <w:sz w:val="22"/>
+        <w:szCs w:val="22"/>
+      </w:rPr>
+      <w:tab/>
+      <w:t>Criminal No. {criminalNumber}    </w:t>
+    </w:r>
+  </w:p>
+  <w:p>
+    <w:pPr>
+      <w:tabs>
+        <w:tab w:val="left" w:pos="4080"/>
+        <w:tab w:val="center" w:pos="7560"/>
+      </w:tabs>
+      <w:jc w:val="both"/>
+      <w:rPr>
+        <w:sz w:val="22"/>
+        <w:szCs w:val="22"/>
+      </w:rPr>
+    </w:pPr>
+    <w:r>
+      <w:rPr>
+        <w:sz w:val="22"/>
+        <w:szCs w:val="22"/>
+      </w:rPr>
+      <w:tab/>
+      <w:t>)</w:t>
+    </w:r>
+    <w:r>
+      <w:rPr>
+        <w:sz w:val="22"/>
+        <w:szCs w:val="22"/>
+      </w:rPr>
+      <w:tab/>
+      <w:t>SA No. {statesAttorneyNumber}</w:t>
+    </w:r>
+  </w:p>
+  <w:p>
+    <w:pPr>
+      <w:tabs>
+        <w:tab w:val="left" w:pos="2610"/>
+        <w:tab w:val="left" w:pos="4080"/>
+        <w:tab w:val="center" w:pos="7560"/>
+      </w:tabs>
+      <w:jc w:val="both"/>
+      <w:rPr>
+        <w:sz w:val="22"/>
+        <w:szCs w:val="22"/>
+      </w:rPr>
+    </w:pPr>
+    <w:r>
+      <w:rPr>
+        <w:sz w:val="22"/>
+        <w:szCs w:val="22"/>
+      </w:rPr>
+      <w:tab/>
+      <w:t>Plaintiff</w:t>
+    </w:r>
+    <w:r>
+      <w:rPr>
+        <w:sz w:val="22"/>
+        <w:szCs w:val="22"/>
+      </w:rPr>
+      <w:tab/>
+      <w:t>)</w:t>
+    </w:r>
+  </w:p>
+  <w:p>
+    <w:pPr>
+      <w:tabs>
+        <w:tab w:val="left" w:pos="4080"/>
+        <w:tab w:val="center" w:pos="7560"/>
+      </w:tabs>
+      <w:jc w:val="both"/>
+      <w:rPr>
+        <w:sz w:val="22"/>
+        <w:szCs w:val="22"/>
+      </w:rPr>
+    </w:pPr>
+    <w:r>
+      <w:rPr>
+        <w:sz w:val="22"/>
+        <w:szCs w:val="22"/>
+      </w:rPr>
+      <w:tab/>
+      <w:t>)</w:t>
+    </w:r>
+  </w:p>
+  <w:p>
+    <w:pPr>
+      <w:tabs>
+        <w:tab w:val="left" w:pos="4080"/>
+        <w:tab w:val="center" w:pos="7560"/>
+      </w:tabs>
+      <w:jc w:val="both"/>
+      <w:rPr>
+        <w:sz w:val="22"/>
+        <w:szCs w:val="22"/>
+      </w:rPr>
+    </w:pPr>
+    <w:r>
+      <w:rPr>
+        <w:sz w:val="22"/>
+        <w:szCs w:val="22"/>
+      </w:rPr>
+      <w:t xml:space="preserve">               vs.</w:t>
+    </w:r>
+    <w:r>
+      <w:rPr>
+        <w:sz w:val="22"/>
+        <w:szCs w:val="22"/>
+      </w:rPr>
+      <w:tab/>
+      <w:t>) ss.</w:t>
+    </w:r>
+    <w:r>
+      <w:rPr>
+        <w:sz w:val="22"/>
+        <w:szCs w:val="22"/>
+      </w:rPr>
+      <w:tab/>
+      <w:t xml:space="preserve">ORDER TO </w:t>
+    </w:r>
+  </w:p>
+  <w:p>
+    <w:pPr>
+      <w:tabs>
+        <w:tab w:val="left" w:pos="4080"/>
+        <w:tab w:val="center" w:pos="7560"/>
+      </w:tabs>
+      <w:jc w:val="both"/>
+      <w:rPr>
+        <w:sz w:val="22"/>
+        <w:szCs w:val="22"/>
+      </w:rPr>
+    </w:pPr>
+    <w:r>
+      <w:rPr>
+        <w:sz w:val="22"/>
+        <w:szCs w:val="22"/>
+      </w:rPr>
+      <w:tab/>
+      <w:t>)</w:t>
+    </w:r>
+    <w:r>
+      <w:rPr>
+        <w:sz w:val="22"/>
+        <w:szCs w:val="22"/>
+      </w:rPr>
+      <w:tab/>
+      <w:t>TERMINATE PROBATION</w:t>
+    </w:r>
+  </w:p>
+  <w:p>
+    <w:pPr>
+      <w:tabs>
+        <w:tab w:val="left" w:pos="4080"/>
+        <w:tab w:val="center" w:pos="7560"/>
+      </w:tabs>
+      <w:jc w:val="both"/>
+      <w:rPr>
+        <w:sz w:val="22"/>
+        <w:szCs w:val="22"/>
+      </w:rPr>
+    </w:pPr>
+    <w:r>
+      <w:rPr>
+        <w:sz w:val="22"/>
+        <w:szCs w:val="22"/>
+      </w:rPr>
+      <w:t>{clientName},</w:t>
     </w:r>
     <w:r>
       <w:rPr>

</xml_diff>